<commit_message>
new draft of the preliminary report
</commit_message>
<xml_diff>
--- a/Jose/preliminary_report_20130107.docx
+++ b/Jose/preliminary_report_20130107.docx
@@ -61,7 +61,7 @@
         </w:rPr>
         <w:fldChar w:fldCharType="separate"/>
       </w:r>
-      <w:hyperlink w:anchor="_Toc345334569" w:history="1">
+      <w:hyperlink w:anchor="_Toc345334936" w:history="1">
         <w:r>
           <w:rPr>
             <w:rStyle w:val="Hyperlink"/>
@@ -88,7 +88,7 @@
             <w:noProof/>
             <w:webHidden/>
           </w:rPr>
-          <w:instrText xml:space="preserve"> PAGEREF _Toc345334569 \h </w:instrText>
+          <w:instrText xml:space="preserve"> PAGEREF _Toc345334936 \h </w:instrText>
         </w:r>
         <w:r>
           <w:rPr>
@@ -135,7 +135,7 @@
           <w:szCs w:val="22"/>
         </w:rPr>
       </w:pPr>
-      <w:hyperlink w:anchor="_Toc345334570" w:history="1">
+      <w:hyperlink w:anchor="_Toc345334937" w:history="1">
         <w:r>
           <w:rPr>
             <w:rStyle w:val="Hyperlink"/>
@@ -162,7 +162,7 @@
             <w:noProof/>
             <w:webHidden/>
           </w:rPr>
-          <w:instrText xml:space="preserve"> PAGEREF _Toc345334570 \h </w:instrText>
+          <w:instrText xml:space="preserve"> PAGEREF _Toc345334937 \h </w:instrText>
         </w:r>
         <w:r>
           <w:rPr>
@@ -209,7 +209,7 @@
           <w:szCs w:val="22"/>
         </w:rPr>
       </w:pPr>
-      <w:hyperlink w:anchor="_Toc345334571" w:history="1">
+      <w:hyperlink w:anchor="_Toc345334938" w:history="1">
         <w:r>
           <w:rPr>
             <w:rStyle w:val="Hyperlink"/>
@@ -236,7 +236,7 @@
             <w:noProof/>
             <w:webHidden/>
           </w:rPr>
-          <w:instrText xml:space="preserve"> PAGEREF _Toc345334571 \h </w:instrText>
+          <w:instrText xml:space="preserve"> PAGEREF _Toc345334938 \h </w:instrText>
         </w:r>
         <w:r>
           <w:rPr>
@@ -283,7 +283,7 @@
           <w:szCs w:val="22"/>
         </w:rPr>
       </w:pPr>
-      <w:hyperlink w:anchor="_Toc345334572" w:history="1">
+      <w:hyperlink w:anchor="_Toc345334939" w:history="1">
         <w:r>
           <w:rPr>
             <w:rStyle w:val="Hyperlink"/>
@@ -310,7 +310,7 @@
             <w:noProof/>
             <w:webHidden/>
           </w:rPr>
-          <w:instrText xml:space="preserve"> PAGEREF _Toc345334572 \h </w:instrText>
+          <w:instrText xml:space="preserve"> PAGEREF _Toc345334939 \h </w:instrText>
         </w:r>
         <w:r>
           <w:rPr>
@@ -357,7 +357,7 @@
           <w:szCs w:val="22"/>
         </w:rPr>
       </w:pPr>
-      <w:hyperlink w:anchor="_Toc345334573" w:history="1">
+      <w:hyperlink w:anchor="_Toc345334940" w:history="1">
         <w:r>
           <w:rPr>
             <w:rStyle w:val="Hyperlink"/>
@@ -384,7 +384,7 @@
             <w:noProof/>
             <w:webHidden/>
           </w:rPr>
-          <w:instrText xml:space="preserve"> PAGEREF _Toc345334573 \h </w:instrText>
+          <w:instrText xml:space="preserve"> PAGEREF _Toc345334940 \h </w:instrText>
         </w:r>
         <w:r>
           <w:rPr>
@@ -431,7 +431,7 @@
           <w:szCs w:val="22"/>
         </w:rPr>
       </w:pPr>
-      <w:hyperlink w:anchor="_Toc345334574" w:history="1">
+      <w:hyperlink w:anchor="_Toc345334941" w:history="1">
         <w:r>
           <w:rPr>
             <w:rStyle w:val="Hyperlink"/>
@@ -458,7 +458,7 @@
             <w:noProof/>
             <w:webHidden/>
           </w:rPr>
-          <w:instrText xml:space="preserve"> PAGEREF _Toc345334574 \h </w:instrText>
+          <w:instrText xml:space="preserve"> PAGEREF _Toc345334941 \h </w:instrText>
         </w:r>
         <w:r>
           <w:rPr>
@@ -491,21 +491,21 @@
     </w:p>
     <w:p>
       <w:pPr>
-        <w:pStyle w:val="TOC2"/>
+        <w:pStyle w:val="TOC1"/>
         <w:tabs>
           <w:tab w:val="right" w:pos="10790"/>
         </w:tabs>
-        <w:spacing w:before="0" w:line="240" w:lineRule="auto"/>
+        <w:spacing w:before="0" w:after="0" w:line="240" w:lineRule="auto"/>
         <w:rPr>
           <w:rFonts w:eastAsiaTheme="minorEastAsia"/>
-          <w:i w:val="0"/>
-          <w:iCs w:val="0"/>
+          <w:b w:val="0"/>
+          <w:bCs w:val="0"/>
           <w:noProof/>
           <w:sz w:val="22"/>
           <w:szCs w:val="22"/>
         </w:rPr>
       </w:pPr>
-      <w:hyperlink w:anchor="_Toc345334575" w:history="1">
+      <w:hyperlink w:anchor="_Toc345334942" w:history="1">
         <w:r>
           <w:rPr>
             <w:rStyle w:val="Hyperlink"/>
@@ -532,7 +532,7 @@
             <w:noProof/>
             <w:webHidden/>
           </w:rPr>
-          <w:instrText xml:space="preserve"> PAGEREF _Toc345334575 \h </w:instrText>
+          <w:instrText xml:space="preserve"> PAGEREF _Toc345334942 \h </w:instrText>
         </w:r>
         <w:r>
           <w:rPr>
@@ -581,7 +581,7 @@
       <w:pPr>
         <w:pStyle w:val="Heading1"/>
       </w:pPr>
-      <w:bookmarkStart w:id="0" w:name="_Toc345334569"/>
+      <w:bookmarkStart w:id="0" w:name="_Toc345334936"/>
       <w:r>
         <w:t>Optimization</w:t>
       </w:r>
@@ -746,7 +746,7 @@
       <w:pPr>
         <w:pStyle w:val="Heading1"/>
       </w:pPr>
-      <w:bookmarkStart w:id="1" w:name="_Toc345334570"/>
+      <w:bookmarkStart w:id="1" w:name="_Toc345334937"/>
       <w:r>
         <w:t>Simulation server module</w:t>
       </w:r>
@@ -871,7 +871,7 @@
       <w:pPr>
         <w:pStyle w:val="Heading1"/>
       </w:pPr>
-      <w:bookmarkStart w:id="2" w:name="_Toc345334571"/>
+      <w:bookmarkStart w:id="2" w:name="_Toc345334938"/>
       <w:r>
         <w:t>The molmec package</w:t>
       </w:r>
@@ -1026,7 +1026,7 @@
           <w:tab w:val="left" w:pos="3947"/>
         </w:tabs>
       </w:pPr>
-      <w:bookmarkStart w:id="3" w:name="_Toc345334572"/>
+      <w:bookmarkStart w:id="3" w:name="_Toc345334939"/>
       <w:r>
         <w:t>Force-Field template creator</w:t>
       </w:r>
@@ -1113,7 +1113,7 @@
       <w:pPr>
         <w:pStyle w:val="Heading2"/>
       </w:pPr>
-      <w:bookmarkStart w:id="4" w:name="_Toc345334573"/>
+      <w:bookmarkStart w:id="4" w:name="_Toc345334940"/>
       <w:r>
         <w:t>Dakota input file generator</w:t>
       </w:r>
@@ -1131,7 +1131,7 @@
       <w:pPr>
         <w:pStyle w:val="Heading2"/>
       </w:pPr>
-      <w:bookmarkStart w:id="5" w:name="_Toc345334574"/>
+      <w:bookmarkStart w:id="5" w:name="_Toc345334941"/>
       <w:r>
         <w:t>Force-field update script</w:t>
       </w:r>
@@ -1246,9 +1246,9 @@
     </w:p>
     <w:p>
       <w:pPr>
-        <w:pStyle w:val="Heading2"/>
-      </w:pPr>
-      <w:bookmarkStart w:id="6" w:name="_Toc345334575"/>
+        <w:pStyle w:val="Heading1"/>
+      </w:pPr>
+      <w:bookmarkStart w:id="6" w:name="_Toc345334942"/>
       <w:r>
         <w:t>The simhost package</w:t>
       </w:r>
@@ -1455,7 +1455,7 @@
             <w:rPr>
               <w:noProof/>
             </w:rPr>
-            <w:t>4</w:t>
+            <w:t>1</w:t>
           </w:r>
         </w:fldSimple>
       </w:p>
@@ -2602,7 +2602,7 @@
 </file>
 
 <file path=customXml/itemProps1.xml><?xml version="1.0" encoding="utf-8"?>
-<ds:datastoreItem xmlns:ds="http://schemas.openxmlformats.org/officeDocument/2006/customXml" ds:itemID="{3C31C976-8DC9-4D64-9504-7D9D5056B379}">
+<ds:datastoreItem xmlns:ds="http://schemas.openxmlformats.org/officeDocument/2006/customXml" ds:itemID="{E2CB93D4-6CD7-439F-9351-17834005CD80}">
   <ds:schemaRefs>
     <ds:schemaRef ds:uri="http://schemas.openxmlformats.org/officeDocument/2006/bibliography"/>
   </ds:schemaRefs>

</xml_diff>